<commit_message>
Projeto finalizado com sucesso!
</commit_message>
<xml_diff>
--- a/Documentação/Documentação do Projeto - TONHÃO.docx
+++ b/Documentação/Documentação do Projeto - TONHÃO.docx
@@ -1744,39 +1744,222 @@
     </w:p>
     <w:p>
       <w:pPr>
-        <w:rPr>
-          <w:rFonts w:ascii="PaybAck" w:hAnsi="PaybAck"/>
-          <w:sz w:val="52"/>
-          <w:szCs w:val="52"/>
-        </w:rPr>
-      </w:pPr>
-    </w:p>
-    <w:p>
-      <w:pPr>
-        <w:rPr>
-          <w:rFonts w:ascii="PaybAck" w:hAnsi="PaybAck"/>
-          <w:sz w:val="52"/>
-          <w:szCs w:val="52"/>
-        </w:rPr>
-      </w:pPr>
-    </w:p>
-    <w:p>
-      <w:pPr>
-        <w:rPr>
-          <w:rFonts w:ascii="PaybAck" w:hAnsi="PaybAck"/>
-          <w:sz w:val="52"/>
-          <w:szCs w:val="52"/>
-        </w:rPr>
-      </w:pPr>
-    </w:p>
-    <w:p>
-      <w:pPr>
-        <w:rPr>
-          <w:rFonts w:ascii="PaybAck" w:hAnsi="PaybAck"/>
-          <w:sz w:val="52"/>
-          <w:szCs w:val="52"/>
-        </w:rPr>
-      </w:pPr>
+        <w:jc w:val="center"/>
+        <w:rPr>
+          <w:rFonts w:ascii="Bahnschrift SemiBold SemiConden" w:hAnsi="Bahnschrift SemiBold SemiConden"/>
+          <w:sz w:val="40"/>
+          <w:szCs w:val="40"/>
+        </w:rPr>
+      </w:pPr>
+      <w:r>
+        <w:rPr>
+          <w:rFonts w:ascii="Bahnschrift SemiBold SemiConden" w:hAnsi="Bahnschrift SemiBold SemiConden"/>
+          <w:sz w:val="40"/>
+          <w:szCs w:val="40"/>
+        </w:rPr>
+        <w:t>Igualdade de gênero</w:t>
+      </w:r>
+    </w:p>
+    <w:p>
+      <w:pPr>
+        <w:rPr>
+          <w:rFonts w:ascii="Bahnschrift SemiBold SemiConden" w:hAnsi="Bahnschrift SemiBold SemiConden"/>
+          <w:sz w:val="40"/>
+          <w:szCs w:val="40"/>
+        </w:rPr>
+      </w:pPr>
+      <w:r>
+        <w:rPr>
+          <w:rFonts w:ascii="Bahnschrift SemiBold SemiConden" w:hAnsi="Bahnschrift SemiBold SemiConden"/>
+          <w:sz w:val="40"/>
+          <w:szCs w:val="40"/>
+        </w:rPr>
+        <w:t>A franquia "Velozes &amp; Furiosos" destaca-se por abordar a igualdade de gênero de maneira progressista. Ao longo dos filmes, observamos personagens femininas desempenhando papéis centrais, não apenas como figuras decorativas, mas como pilotos habilidosas, estrategistas astutas e líderes influentes. A presença marcante de mulheres na trama desafia estereótipos de gênero associados ao gênero automobilístico, proporcionando representatividade e mostrando que mulheres podem ocupar qualquer espaço, inclusive nos ambientes tradicionalmente dominados por homens. Isso contribui para uma narrativa que promove a diversidade e reforça a ideia de que habilidade e determinação não têm gênero.</w:t>
+      </w:r>
+    </w:p>
+    <w:p>
+      <w:pPr>
+        <w:rPr>
+          <w:rFonts w:ascii="PaybAck" w:hAnsi="PaybAck"/>
+          <w:sz w:val="52"/>
+          <w:szCs w:val="52"/>
+        </w:rPr>
+      </w:pPr>
+    </w:p>
+    <w:p>
+      <w:pPr>
+        <w:jc w:val="center"/>
+        <w:rPr>
+          <w:rFonts w:ascii="Bahnschrift SemiBold SemiConden" w:hAnsi="Bahnschrift SemiBold SemiConden"/>
+          <w:sz w:val="40"/>
+          <w:szCs w:val="40"/>
+        </w:rPr>
+      </w:pPr>
+      <w:r>
+        <w:rPr>
+          <w:rFonts w:ascii="Bahnschrift SemiBold SemiConden" w:hAnsi="Bahnschrift SemiBold SemiConden"/>
+          <w:sz w:val="40"/>
+          <w:szCs w:val="40"/>
+        </w:rPr>
+        <w:t>Paz, Justiça e instituições eficazes</w:t>
+      </w:r>
+    </w:p>
+    <w:p>
+      <w:pPr>
+        <w:rPr>
+          <w:rFonts w:ascii="Bahnschrift SemiBold SemiConden" w:hAnsi="Bahnschrift SemiBold SemiConden"/>
+          <w:sz w:val="36"/>
+          <w:szCs w:val="36"/>
+        </w:rPr>
+      </w:pPr>
+      <w:r>
+        <w:rPr>
+          <w:rFonts w:ascii="PaybAck" w:hAnsi="PaybAck"/>
+          <w:noProof/>
+          <w:sz w:val="52"/>
+          <w:szCs w:val="52"/>
+        </w:rPr>
+        <w:drawing>
+          <wp:anchor distT="0" distB="0" distL="114300" distR="114300" simplePos="0" relativeHeight="251671552" behindDoc="1" locked="0" layoutInCell="1" allowOverlap="1" wp14:anchorId="2CC53183" wp14:editId="05046CEF">
+            <wp:simplePos x="0" y="0"/>
+            <wp:positionH relativeFrom="page">
+              <wp:align>left</wp:align>
+            </wp:positionH>
+            <wp:positionV relativeFrom="margin">
+              <wp:posOffset>2758440</wp:posOffset>
+            </wp:positionV>
+            <wp:extent cx="7468870" cy="4003040"/>
+            <wp:effectExtent l="0" t="0" r="0" b="0"/>
+            <wp:wrapNone/>
+            <wp:docPr id="1415592149" name="Imagem 1415592149" descr="Fast X – Wikipédia, a enciclopédia livre"/>
+            <wp:cNvGraphicFramePr>
+              <a:graphicFrameLocks xmlns:a="http://schemas.openxmlformats.org/drawingml/2006/main" noChangeAspect="1"/>
+            </wp:cNvGraphicFramePr>
+            <a:graphic xmlns:a="http://schemas.openxmlformats.org/drawingml/2006/main">
+              <a:graphicData uri="http://schemas.openxmlformats.org/drawingml/2006/picture">
+                <pic:pic xmlns:pic="http://schemas.openxmlformats.org/drawingml/2006/picture">
+                  <pic:nvPicPr>
+                    <pic:cNvPr id="0" name="Picture 1" descr="Fast X – Wikipédia, a enciclopédia livre"/>
+                    <pic:cNvPicPr>
+                      <a:picLocks noChangeAspect="1" noChangeArrowheads="1"/>
+                    </pic:cNvPicPr>
+                  </pic:nvPicPr>
+                  <pic:blipFill>
+                    <a:blip r:embed="rId8">
+                      <a:alphaModFix amt="15000"/>
+                      <a:extLst>
+                        <a:ext uri="{28A0092B-C50C-407E-A947-70E740481C1C}">
+                          <a14:useLocalDpi xmlns:a14="http://schemas.microsoft.com/office/drawing/2010/main" val="0"/>
+                        </a:ext>
+                      </a:extLst>
+                    </a:blip>
+                    <a:srcRect/>
+                    <a:stretch>
+                      <a:fillRect/>
+                    </a:stretch>
+                  </pic:blipFill>
+                  <pic:spPr bwMode="auto">
+                    <a:xfrm>
+                      <a:off x="0" y="0"/>
+                      <a:ext cx="7468870" cy="4003040"/>
+                    </a:xfrm>
+                    <a:prstGeom prst="rect">
+                      <a:avLst/>
+                    </a:prstGeom>
+                    <a:noFill/>
+                    <a:ln>
+                      <a:noFill/>
+                    </a:ln>
+                  </pic:spPr>
+                </pic:pic>
+              </a:graphicData>
+            </a:graphic>
+            <wp14:sizeRelH relativeFrom="margin">
+              <wp14:pctWidth>0</wp14:pctWidth>
+            </wp14:sizeRelH>
+            <wp14:sizeRelV relativeFrom="margin">
+              <wp14:pctHeight>0</wp14:pctHeight>
+            </wp14:sizeRelV>
+          </wp:anchor>
+        </w:drawing>
+      </w:r>
+      <w:r>
+        <w:rPr>
+          <w:rFonts w:ascii="Bahnschrift SemiBold SemiConden" w:hAnsi="Bahnschrift SemiBold SemiConden"/>
+          <w:sz w:val="36"/>
+          <w:szCs w:val="36"/>
+        </w:rPr>
+        <w:t>A franquia "Velozes &amp; Furiosos" também aborda implicitamente temas relacionados à paz, justiça e instituições eficazes. Embora a narrativa gire em torno de corridas emocionantes e ação intensa, os personagens principais muitas vezes se encontram em situações em que precisam lutar contra a injustiça e enfrentar ameaças que vão além das pistas de corrida.</w:t>
+      </w:r>
+    </w:p>
+    <w:p>
+      <w:pPr>
+        <w:rPr>
+          <w:rFonts w:ascii="Bahnschrift SemiBold SemiConden" w:hAnsi="Bahnschrift SemiBold SemiConden"/>
+          <w:sz w:val="36"/>
+          <w:szCs w:val="36"/>
+        </w:rPr>
+      </w:pPr>
+      <w:r>
+        <w:rPr>
+          <w:rFonts w:ascii="Bahnschrift SemiBold SemiConden" w:hAnsi="Bahnschrift SemiBold SemiConden"/>
+          <w:sz w:val="36"/>
+          <w:szCs w:val="36"/>
+        </w:rPr>
+        <w:t xml:space="preserve">Ao longo dos filmes, observamos os protagonistas defendendo seus valores e buscando justiça para aqueles que foram prejudicados. Além disso, a lealdade à família e aos amigos, que são pilares fundamentais na </w:t>
+      </w:r>
+    </w:p>
+    <w:p>
+      <w:pPr>
+        <w:rPr>
+          <w:rFonts w:ascii="Bahnschrift SemiBold SemiConden" w:hAnsi="Bahnschrift SemiBold SemiConden"/>
+          <w:sz w:val="36"/>
+          <w:szCs w:val="36"/>
+        </w:rPr>
+      </w:pPr>
+    </w:p>
+    <w:p>
+      <w:pPr>
+        <w:rPr>
+          <w:rFonts w:ascii="Bahnschrift SemiBold SemiConden" w:hAnsi="Bahnschrift SemiBold SemiConden"/>
+          <w:sz w:val="36"/>
+          <w:szCs w:val="36"/>
+        </w:rPr>
+      </w:pPr>
+    </w:p>
+    <w:p>
+      <w:pPr>
+        <w:rPr>
+          <w:rFonts w:ascii="Bahnschrift SemiBold SemiConden" w:hAnsi="Bahnschrift SemiBold SemiConden"/>
+          <w:sz w:val="36"/>
+          <w:szCs w:val="36"/>
+        </w:rPr>
+      </w:pPr>
+      <w:r>
+        <w:rPr>
+          <w:rFonts w:ascii="Bahnschrift SemiBold SemiConden" w:hAnsi="Bahnschrift SemiBold SemiConden"/>
+          <w:sz w:val="36"/>
+          <w:szCs w:val="36"/>
+        </w:rPr>
+        <w:t>franquia, reflete a importância de instituições sólidas e confiáveis para garantir a coesão social e a proteção mútua.</w:t>
+      </w:r>
+    </w:p>
+    <w:p>
+      <w:pPr>
+        <w:rPr>
+          <w:rFonts w:ascii="Bahnschrift SemiBold SemiConden" w:hAnsi="Bahnschrift SemiBold SemiConden"/>
+          <w:sz w:val="36"/>
+          <w:szCs w:val="36"/>
+        </w:rPr>
+      </w:pPr>
+      <w:r>
+        <w:rPr>
+          <w:rFonts w:ascii="Bahnschrift SemiBold SemiConden" w:hAnsi="Bahnschrift SemiBold SemiConden"/>
+          <w:sz w:val="36"/>
+          <w:szCs w:val="36"/>
+        </w:rPr>
+        <w:t>A mensagem subjacente parece sugerir que, mesmo em um mundo de velocidade e adrenalina, a paz e a justiça são valores essenciais que transcendem as pistas de corrida. A luta contra a injustiça e a busca por um equilíbrio social permeiam a narrativa, destacando a importância de instituições eficazes para garantir um ambiente em que todos possam viver com dignidade e segurança. Esses elementos contribuem para uma abordagem mais ampla e reflexiva dentro do contexto de entretenimento proporcionado pela franquia.</w:t>
+      </w:r>
       <w:r>
         <w:rPr>
           <w:rFonts w:ascii="PaybAck" w:hAnsi="PaybAck"/>
@@ -1927,7 +2110,7 @@
           <w:szCs w:val="52"/>
         </w:rPr>
         <w:drawing>
-          <wp:anchor distT="0" distB="0" distL="114300" distR="114300" simplePos="0" relativeHeight="251669504" behindDoc="1" locked="0" layoutInCell="1" allowOverlap="1" wp14:anchorId="0982EC87" wp14:editId="311DABCF">
+          <wp:anchor distT="0" distB="0" distL="114300" distR="114300" simplePos="0" relativeHeight="251669504" behindDoc="1" locked="0" layoutInCell="1" allowOverlap="1" wp14:anchorId="0982EC87" wp14:editId="351F8097">
             <wp:simplePos x="0" y="0"/>
             <wp:positionH relativeFrom="page">
               <wp:align>left</wp:align>
@@ -1990,138 +2173,6 @@
           </wp:anchor>
         </w:drawing>
       </w:r>
-      <w:r>
-        <w:rPr>
-          <w:rFonts w:ascii="PaybAck" w:hAnsi="PaybAck"/>
-          <w:noProof/>
-          <w:sz w:val="52"/>
-          <w:szCs w:val="52"/>
-        </w:rPr>
-        <w:drawing>
-          <wp:anchor distT="0" distB="0" distL="114300" distR="114300" simplePos="0" relativeHeight="251671552" behindDoc="1" locked="0" layoutInCell="1" allowOverlap="1" wp14:anchorId="2CC53183" wp14:editId="6EAB3C3D">
-            <wp:simplePos x="0" y="0"/>
-            <wp:positionH relativeFrom="page">
-              <wp:align>left</wp:align>
-            </wp:positionH>
-            <wp:positionV relativeFrom="margin">
-              <wp:posOffset>2781300</wp:posOffset>
-            </wp:positionV>
-            <wp:extent cx="7468870" cy="4003040"/>
-            <wp:effectExtent l="0" t="0" r="0" b="0"/>
-            <wp:wrapNone/>
-            <wp:docPr id="1415592149" name="Imagem 1415592149" descr="Fast X – Wikipédia, a enciclopédia livre"/>
-            <wp:cNvGraphicFramePr>
-              <a:graphicFrameLocks xmlns:a="http://schemas.openxmlformats.org/drawingml/2006/main" noChangeAspect="1"/>
-            </wp:cNvGraphicFramePr>
-            <a:graphic xmlns:a="http://schemas.openxmlformats.org/drawingml/2006/main">
-              <a:graphicData uri="http://schemas.openxmlformats.org/drawingml/2006/picture">
-                <pic:pic xmlns:pic="http://schemas.openxmlformats.org/drawingml/2006/picture">
-                  <pic:nvPicPr>
-                    <pic:cNvPr id="0" name="Picture 1" descr="Fast X – Wikipédia, a enciclopédia livre"/>
-                    <pic:cNvPicPr>
-                      <a:picLocks noChangeAspect="1" noChangeArrowheads="1"/>
-                    </pic:cNvPicPr>
-                  </pic:nvPicPr>
-                  <pic:blipFill>
-                    <a:blip r:embed="rId8">
-                      <a:alphaModFix amt="15000"/>
-                      <a:extLst>
-                        <a:ext uri="{28A0092B-C50C-407E-A947-70E740481C1C}">
-                          <a14:useLocalDpi xmlns:a14="http://schemas.microsoft.com/office/drawing/2010/main" val="0"/>
-                        </a:ext>
-                      </a:extLst>
-                    </a:blip>
-                    <a:srcRect/>
-                    <a:stretch>
-                      <a:fillRect/>
-                    </a:stretch>
-                  </pic:blipFill>
-                  <pic:spPr bwMode="auto">
-                    <a:xfrm>
-                      <a:off x="0" y="0"/>
-                      <a:ext cx="7468870" cy="4003040"/>
-                    </a:xfrm>
-                    <a:prstGeom prst="rect">
-                      <a:avLst/>
-                    </a:prstGeom>
-                    <a:noFill/>
-                    <a:ln>
-                      <a:noFill/>
-                    </a:ln>
-                  </pic:spPr>
-                </pic:pic>
-              </a:graphicData>
-            </a:graphic>
-            <wp14:sizeRelH relativeFrom="margin">
-              <wp14:pctWidth>0</wp14:pctWidth>
-            </wp14:sizeRelH>
-            <wp14:sizeRelV relativeFrom="margin">
-              <wp14:pctHeight>0</wp14:pctHeight>
-            </wp14:sizeRelV>
-          </wp:anchor>
-        </w:drawing>
-      </w:r>
-      <w:r>
-        <w:rPr>
-          <w:rFonts w:ascii="PaybAck" w:hAnsi="PaybAck"/>
-          <w:sz w:val="52"/>
-          <w:szCs w:val="52"/>
-        </w:rPr>
-        <w:t xml:space="preserve">Protótipo do site </w:t>
-      </w:r>
-    </w:p>
-    <w:p>
-      <w:pPr>
-        <w:rPr>
-          <w:rFonts w:ascii="PaybAck" w:hAnsi="PaybAck"/>
-          <w:sz w:val="52"/>
-          <w:szCs w:val="52"/>
-        </w:rPr>
-      </w:pPr>
-    </w:p>
-    <w:p>
-      <w:pPr>
-        <w:rPr>
-          <w:rFonts w:ascii="PaybAck" w:hAnsi="PaybAck"/>
-          <w:sz w:val="52"/>
-          <w:szCs w:val="52"/>
-        </w:rPr>
-      </w:pPr>
-    </w:p>
-    <w:p>
-      <w:pPr>
-        <w:rPr>
-          <w:rFonts w:ascii="PaybAck" w:hAnsi="PaybAck"/>
-          <w:sz w:val="52"/>
-          <w:szCs w:val="52"/>
-        </w:rPr>
-      </w:pPr>
-    </w:p>
-    <w:p>
-      <w:pPr>
-        <w:rPr>
-          <w:rFonts w:ascii="PaybAck" w:hAnsi="PaybAck"/>
-          <w:sz w:val="52"/>
-          <w:szCs w:val="52"/>
-        </w:rPr>
-      </w:pPr>
-      <w:r>
-        <w:rPr>
-          <w:rFonts w:ascii="PaybAck" w:hAnsi="PaybAck"/>
-          <w:sz w:val="52"/>
-          <w:szCs w:val="52"/>
-        </w:rPr>
-        <w:t>Modelagem</w:t>
-      </w:r>
-    </w:p>
-    <w:p>
-      <w:pPr>
-        <w:rPr>
-          <w:rFonts w:ascii="PaybAck" w:hAnsi="PaybAck"/>
-          <w:sz w:val="52"/>
-          <w:szCs w:val="52"/>
-        </w:rPr>
-      </w:pPr>
     </w:p>
     <w:p>
       <w:pPr>

</xml_diff>